<commit_message>
Insersão de dados que justificam o projeto, na documentação - Hustificativa
</commit_message>
<xml_diff>
--- a/Documentação/TI/TI-Documentacao-Grupo04 - Versão3.docx
+++ b/Documentação/TI/TI-Documentacao-Grupo04 - Versão3.docx
@@ -12,10 +12,10 @@
       </w:pPr>
       <w:r>
         <w:object w:dxaOrig="2186" w:dyaOrig="1214" w14:anchorId="228A70FE">
-          <v:rect id="rectole0000000000" o:spid="_x0000_i1025" style="width:109.65pt;height:61.1pt" o:ole="" o:preferrelative="t" stroked="f">
+          <v:rect id="rectole0000000000" o:spid="_x0000_i1025" style="width:109.5pt;height:60.75pt" o:ole="" o:preferrelative="t" stroked="f">
             <v:imagedata r:id="rId5" o:title=""/>
           </v:rect>
-          <o:OLEObject Type="Embed" ProgID="StaticMetafile" ShapeID="rectole0000000000" DrawAspect="Content" ObjectID="_1803540141" r:id="rId6"/>
+          <o:OLEObject Type="Embed" ProgID="StaticMetafile" ShapeID="rectole0000000000" DrawAspect="Content" ObjectID="_1803642278" r:id="rId6"/>
         </w:object>
       </w:r>
       <w:r>
@@ -992,10 +992,10 @@
       </w:pPr>
       <w:r>
         <w:object w:dxaOrig="6762" w:dyaOrig="4697" w14:anchorId="341D770C">
-          <v:rect id="rectole0000000001" o:spid="_x0000_i1026" style="width:382.6pt;height:267.05pt" o:ole="" o:preferrelative="t" stroked="f">
+          <v:rect id="rectole0000000001" o:spid="_x0000_i1026" style="width:382.5pt;height:267pt" o:ole="" o:preferrelative="t" stroked="f">
             <v:imagedata r:id="rId8" o:title=""/>
           </v:rect>
-          <o:OLEObject Type="Embed" ProgID="StaticMetafile" ShapeID="rectole0000000001" DrawAspect="Content" ObjectID="_1803540142" r:id="rId9"/>
+          <o:OLEObject Type="Embed" ProgID="StaticMetafile" ShapeID="rectole0000000001" DrawAspect="Content" ObjectID="_1803642279" r:id="rId9"/>
         </w:object>
       </w:r>
     </w:p>
@@ -1502,25 +1502,134 @@
           <w:rFonts w:ascii="Segoe UI" w:eastAsia="Segoe UI" w:hAnsi="Segoe UI" w:cs="Segoe UI"/>
           <w:color w:val="002060"/>
         </w:rPr>
-        <w:t>A solução propõe um sistema de detecção de vazamentos integrado a uma dashboard, com alertas imediatos. Isso permite uma resposta rápida da administração, prevenindo tragédias causadas por intoxicação e evitando custos com indenizações</w:t>
-      </w:r>
-      <w:r>
-        <w:rPr>
-          <w:rFonts w:ascii="Segoe UI" w:eastAsia="Segoe UI" w:hAnsi="Segoe UI" w:cs="Segoe UI"/>
-          <w:color w:val="002060"/>
-        </w:rPr>
-        <w:t xml:space="preserve"> e reformas.</w:t>
+        <w:t>Incêndios são tragédias recorrentes e destrutivas, resultando em milhares de vítimas e causando enormes perdas financeiras anualmente</w:t>
+      </w:r>
+      <w:r>
+        <w:rPr>
+          <w:rFonts w:ascii="Segoe UI" w:eastAsia="Segoe UI" w:hAnsi="Segoe UI" w:cs="Segoe UI"/>
+          <w:color w:val="002060"/>
+        </w:rPr>
+        <w:t>.</w:t>
+      </w:r>
+      <w:r>
+        <w:rPr>
+          <w:rFonts w:ascii="Segoe UI" w:eastAsia="Segoe UI" w:hAnsi="Segoe UI" w:cs="Segoe UI"/>
+          <w:color w:val="002060"/>
+        </w:rPr>
+        <w:t xml:space="preserve"> Grande parte desses incêndios tem origem em vazamentos de gás, uma das principais causas de explosões e incêndios residenciais. Dados da </w:t>
+      </w:r>
+      <w:proofErr w:type="spellStart"/>
+      <w:r>
+        <w:rPr>
+          <w:rFonts w:ascii="Segoe UI" w:eastAsia="Segoe UI" w:hAnsi="Segoe UI" w:cs="Segoe UI"/>
+          <w:color w:val="002060"/>
+        </w:rPr>
+        <w:t>National</w:t>
+      </w:r>
+      <w:proofErr w:type="spellEnd"/>
+      <w:r>
+        <w:rPr>
+          <w:rFonts w:ascii="Segoe UI" w:eastAsia="Segoe UI" w:hAnsi="Segoe UI" w:cs="Segoe UI"/>
+          <w:color w:val="002060"/>
+        </w:rPr>
+        <w:t xml:space="preserve"> Fire </w:t>
+      </w:r>
+      <w:proofErr w:type="spellStart"/>
+      <w:r>
+        <w:rPr>
+          <w:rFonts w:ascii="Segoe UI" w:eastAsia="Segoe UI" w:hAnsi="Segoe UI" w:cs="Segoe UI"/>
+          <w:color w:val="002060"/>
+        </w:rPr>
+        <w:t>Protection</w:t>
+      </w:r>
+      <w:proofErr w:type="spellEnd"/>
+      <w:r>
+        <w:rPr>
+          <w:rFonts w:ascii="Segoe UI" w:eastAsia="Segoe UI" w:hAnsi="Segoe UI" w:cs="Segoe UI"/>
+          <w:color w:val="002060"/>
+        </w:rPr>
+        <w:t xml:space="preserve"> </w:t>
+      </w:r>
+      <w:proofErr w:type="spellStart"/>
+      <w:r>
+        <w:rPr>
+          <w:rFonts w:ascii="Segoe UI" w:eastAsia="Segoe UI" w:hAnsi="Segoe UI" w:cs="Segoe UI"/>
+          <w:color w:val="002060"/>
+        </w:rPr>
+        <w:t>Association</w:t>
+      </w:r>
+      <w:proofErr w:type="spellEnd"/>
+      <w:r>
+        <w:rPr>
+          <w:rFonts w:ascii="Segoe UI" w:eastAsia="Segoe UI" w:hAnsi="Segoe UI" w:cs="Segoe UI"/>
+          <w:color w:val="002060"/>
+        </w:rPr>
+        <w:t xml:space="preserve"> (NFPA) revelam que, em apenas cinco anos, incêndios domésticos resultaram em 2.620 mortes e um prejuízo de US$ 6,9 bilhões.</w:t>
       </w:r>
     </w:p>
     <w:p>
       <w:pPr>
         <w:spacing w:line="360" w:lineRule="auto"/>
         <w:ind w:firstLine="708"/>
-        <w:rPr>
-          <w:rFonts w:ascii="Segoe UI" w:eastAsia="Segoe UI" w:hAnsi="Segoe UI" w:cs="Segoe UI"/>
-          <w:color w:val="002060"/>
-        </w:rPr>
-      </w:pPr>
+        <w:jc w:val="both"/>
+        <w:rPr>
+          <w:rFonts w:ascii="Segoe UI" w:eastAsia="Segoe UI" w:hAnsi="Segoe UI" w:cs="Segoe UI"/>
+          <w:color w:val="002060"/>
+        </w:rPr>
+      </w:pPr>
+      <w:r>
+        <w:rPr>
+          <w:rFonts w:ascii="Segoe UI" w:eastAsia="Segoe UI" w:hAnsi="Segoe UI" w:cs="Segoe UI"/>
+          <w:color w:val="002060"/>
+        </w:rPr>
+        <w:t>Diante desse cenário alarmante, a implementação de um sistema de monitoramento contínuo de gás natural torna-se essencial para a prevenção de acidentes. Sensores inteligentes podem detectar vazamentos em tempo real e, com a nossa solução, é possível emitir alertas imediatos, reduzindo significativamente os riscos de tragédias.</w:t>
+      </w:r>
+      <w:r>
+        <w:rPr>
+          <w:rFonts w:ascii="Segoe UI" w:eastAsia="Segoe UI" w:hAnsi="Segoe UI" w:cs="Segoe UI"/>
+          <w:color w:val="002060"/>
+        </w:rPr>
+        <w:t xml:space="preserve"> </w:t>
+      </w:r>
+      <w:r>
+        <w:rPr>
+          <w:rFonts w:ascii="Segoe UI" w:eastAsia="Segoe UI" w:hAnsi="Segoe UI" w:cs="Segoe UI"/>
+          <w:color w:val="002060"/>
+        </w:rPr>
+        <w:t xml:space="preserve">Além de proteger vidas, a Safe </w:t>
+      </w:r>
+      <w:proofErr w:type="spellStart"/>
+      <w:r>
+        <w:rPr>
+          <w:rFonts w:ascii="Segoe UI" w:eastAsia="Segoe UI" w:hAnsi="Segoe UI" w:cs="Segoe UI"/>
+          <w:color w:val="002060"/>
+        </w:rPr>
+        <w:t>Gas</w:t>
+      </w:r>
+      <w:proofErr w:type="spellEnd"/>
+      <w:r>
+        <w:rPr>
+          <w:rFonts w:ascii="Segoe UI" w:eastAsia="Segoe UI" w:hAnsi="Segoe UI" w:cs="Segoe UI"/>
+          <w:color w:val="002060"/>
+        </w:rPr>
+        <w:t xml:space="preserve"> </w:t>
+      </w:r>
+      <w:proofErr w:type="spellStart"/>
+      <w:r>
+        <w:rPr>
+          <w:rFonts w:ascii="Segoe UI" w:eastAsia="Segoe UI" w:hAnsi="Segoe UI" w:cs="Segoe UI"/>
+          <w:color w:val="002060"/>
+        </w:rPr>
+        <w:t>Company</w:t>
+      </w:r>
+      <w:proofErr w:type="spellEnd"/>
+      <w:r>
+        <w:rPr>
+          <w:rFonts w:ascii="Segoe UI" w:eastAsia="Segoe UI" w:hAnsi="Segoe UI" w:cs="Segoe UI"/>
+          <w:color w:val="002060"/>
+        </w:rPr>
+        <w:t xml:space="preserve"> contribui para a minimização de danos estruturais e custos com reparos, tornando os condomínios mais seguros e eficientes.</w:t>
+      </w:r>
     </w:p>
     <w:p>
       <w:pPr>
@@ -1657,7 +1766,6 @@
           <w:rFonts w:ascii="Segoe UI" w:hAnsi="Segoe UI" w:cs="Segoe UI"/>
           <w:color w:val="002060"/>
         </w:rPr>
-        <w:lastRenderedPageBreak/>
         <w:t xml:space="preserve">• </w:t>
       </w:r>
       <w:r>
@@ -1905,6 +2013,7 @@
           <w:sz w:val="28"/>
           <w:szCs w:val="28"/>
         </w:rPr>
+        <w:lastRenderedPageBreak/>
         <w:t>Equipe</w:t>
       </w:r>
     </w:p>
@@ -1939,21 +2048,188 @@
           <w:rFonts w:ascii="Segoe UI" w:eastAsia="Segoe UI" w:hAnsi="Segoe UI" w:cs="Segoe UI"/>
           <w:color w:val="002060"/>
         </w:rPr>
-        <w:t xml:space="preserve">• A equipe de criação do </w:t>
-      </w:r>
-      <w:r>
-        <w:rPr>
-          <w:rFonts w:ascii="Segoe UI" w:eastAsia="Segoe UI" w:hAnsi="Segoe UI" w:cs="Segoe UI"/>
-          <w:color w:val="002060"/>
-        </w:rPr>
-        <w:t>instalação</w:t>
-      </w:r>
-      <w:r>
-        <w:rPr>
-          <w:rFonts w:ascii="Segoe UI" w:eastAsia="Segoe UI" w:hAnsi="Segoe UI" w:cs="Segoe UI"/>
-          <w:color w:val="002060"/>
-        </w:rPr>
-        <w:t xml:space="preserve"> é formada por </w:t>
+        <w:t>• A equipe de criação do instalação é formada por 3 pessoas</w:t>
+      </w:r>
+      <w:r>
+        <w:rPr>
+          <w:rFonts w:ascii="Segoe UI" w:eastAsia="Segoe UI" w:hAnsi="Segoe UI" w:cs="Segoe UI"/>
+          <w:color w:val="002060"/>
+        </w:rPr>
+        <w:t xml:space="preserve">. Elas serão </w:t>
+      </w:r>
+      <w:r>
+        <w:rPr>
+          <w:rFonts w:ascii="Segoe UI" w:eastAsia="Segoe UI" w:hAnsi="Segoe UI" w:cs="Segoe UI"/>
+          <w:color w:val="002060"/>
+        </w:rPr>
+        <w:t>distribuídas con</w:t>
+      </w:r>
+      <w:r>
+        <w:rPr>
+          <w:rFonts w:ascii="Segoe UI" w:eastAsia="Segoe UI" w:hAnsi="Segoe UI" w:cs="Segoe UI"/>
+          <w:color w:val="002060"/>
+        </w:rPr>
+        <w:t>forme a quantidade de apartamentos que o condomínio possui</w:t>
+      </w:r>
+      <w:r>
+        <w:rPr>
+          <w:rFonts w:ascii="Segoe UI" w:eastAsia="Segoe UI" w:hAnsi="Segoe UI" w:cs="Segoe UI"/>
+          <w:color w:val="002060"/>
+        </w:rPr>
+        <w:t xml:space="preserve"> e </w:t>
+      </w:r>
+      <w:r>
+        <w:rPr>
+          <w:rFonts w:ascii="Segoe UI" w:eastAsia="Segoe UI" w:hAnsi="Segoe UI" w:cs="Segoe UI"/>
+          <w:color w:val="002060"/>
+        </w:rPr>
+        <w:t xml:space="preserve">farão a instalação pela quantidade de dias necessários para </w:t>
+      </w:r>
+      <w:r>
+        <w:rPr>
+          <w:rFonts w:ascii="Segoe UI" w:eastAsia="Segoe UI" w:hAnsi="Segoe UI" w:cs="Segoe UI"/>
+          <w:color w:val="002060"/>
+        </w:rPr>
+        <w:t>concluir todos os edifícios.</w:t>
+      </w:r>
+    </w:p>
+    <w:p>
+      <w:pPr>
+        <w:spacing w:line="360" w:lineRule="auto"/>
+        <w:jc w:val="both"/>
+        <w:rPr>
+          <w:rFonts w:ascii="Segoe UI" w:eastAsia="Segoe UI" w:hAnsi="Segoe UI" w:cs="Segoe UI"/>
+          <w:color w:val="002060"/>
+        </w:rPr>
+      </w:pPr>
+      <w:r>
+        <w:rPr>
+          <w:rFonts w:ascii="Segoe UI" w:eastAsia="Segoe UI" w:hAnsi="Segoe UI" w:cs="Segoe UI"/>
+          <w:color w:val="002060"/>
+        </w:rPr>
+        <w:t xml:space="preserve">• </w:t>
+      </w:r>
+      <w:r>
+        <w:rPr>
+          <w:rFonts w:ascii="Segoe UI" w:eastAsia="Segoe UI" w:hAnsi="Segoe UI" w:cs="Segoe UI"/>
+          <w:color w:val="002060"/>
+        </w:rPr>
+        <w:t>Para condomínios de menos de 20 apartamentos por edifício a equipe de instalação deve contar com 1 funcionário. Tendo assim uma média de 30 minutos na instalação de cada apartamento, com sobra de tempo caso ocorram imprevistos. A instalação deve ser feita em</w:t>
+      </w:r>
+      <w:r>
+        <w:rPr>
+          <w:rFonts w:ascii="Segoe UI" w:eastAsia="Segoe UI" w:hAnsi="Segoe UI" w:cs="Segoe UI"/>
+          <w:color w:val="002060"/>
+        </w:rPr>
+        <w:t xml:space="preserve"> 1 </w:t>
+      </w:r>
+      <w:r>
+        <w:rPr>
+          <w:rFonts w:ascii="Segoe UI" w:eastAsia="Segoe UI" w:hAnsi="Segoe UI" w:cs="Segoe UI"/>
+          <w:color w:val="002060"/>
+        </w:rPr>
+        <w:t>edifício</w:t>
+      </w:r>
+      <w:r>
+        <w:rPr>
+          <w:rFonts w:ascii="Segoe UI" w:eastAsia="Segoe UI" w:hAnsi="Segoe UI" w:cs="Segoe UI"/>
+          <w:color w:val="002060"/>
+        </w:rPr>
+        <w:t xml:space="preserve"> por dia</w:t>
+      </w:r>
+      <w:r>
+        <w:rPr>
+          <w:rFonts w:ascii="Segoe UI" w:eastAsia="Segoe UI" w:hAnsi="Segoe UI" w:cs="Segoe UI"/>
+          <w:color w:val="002060"/>
+        </w:rPr>
+        <w:t>.</w:t>
+      </w:r>
+    </w:p>
+    <w:p>
+      <w:pPr>
+        <w:spacing w:line="360" w:lineRule="auto"/>
+        <w:jc w:val="both"/>
+        <w:rPr>
+          <w:rFonts w:ascii="Segoe UI" w:eastAsia="Segoe UI" w:hAnsi="Segoe UI" w:cs="Segoe UI"/>
+          <w:color w:val="002060"/>
+        </w:rPr>
+      </w:pPr>
+      <w:r>
+        <w:rPr>
+          <w:rFonts w:ascii="Segoe UI" w:eastAsia="Segoe UI" w:hAnsi="Segoe UI" w:cs="Segoe UI"/>
+          <w:color w:val="002060"/>
+        </w:rPr>
+        <w:t xml:space="preserve">• </w:t>
+      </w:r>
+      <w:r>
+        <w:rPr>
+          <w:rFonts w:ascii="Segoe UI" w:eastAsia="Segoe UI" w:hAnsi="Segoe UI" w:cs="Segoe UI"/>
+          <w:color w:val="002060"/>
+        </w:rPr>
+        <w:t>Para condomínios de 20</w:t>
+      </w:r>
+      <w:r>
+        <w:rPr>
+          <w:rFonts w:ascii="Segoe UI" w:eastAsia="Segoe UI" w:hAnsi="Segoe UI" w:cs="Segoe UI"/>
+          <w:color w:val="002060"/>
+        </w:rPr>
+        <w:t xml:space="preserve"> a </w:t>
+      </w:r>
+      <w:r>
+        <w:rPr>
+          <w:rFonts w:ascii="Segoe UI" w:eastAsia="Segoe UI" w:hAnsi="Segoe UI" w:cs="Segoe UI"/>
+          <w:color w:val="002060"/>
+        </w:rPr>
+        <w:t>8</w:t>
+      </w:r>
+      <w:r>
+        <w:rPr>
+          <w:rFonts w:ascii="Segoe UI" w:eastAsia="Segoe UI" w:hAnsi="Segoe UI" w:cs="Segoe UI"/>
+          <w:color w:val="002060"/>
+        </w:rPr>
+        <w:t>0</w:t>
+      </w:r>
+      <w:r>
+        <w:rPr>
+          <w:rFonts w:ascii="Segoe UI" w:eastAsia="Segoe UI" w:hAnsi="Segoe UI" w:cs="Segoe UI"/>
+          <w:color w:val="002060"/>
+        </w:rPr>
+        <w:t xml:space="preserve"> apartamentos por edifício a</w:t>
+      </w:r>
+      <w:r>
+        <w:rPr>
+          <w:rFonts w:ascii="Segoe UI" w:eastAsia="Segoe UI" w:hAnsi="Segoe UI" w:cs="Segoe UI"/>
+          <w:color w:val="002060"/>
+        </w:rPr>
+        <w:t xml:space="preserve"> equipe de instalação deve contar com </w:t>
+      </w:r>
+      <w:r>
+        <w:rPr>
+          <w:rFonts w:ascii="Segoe UI" w:eastAsia="Segoe UI" w:hAnsi="Segoe UI" w:cs="Segoe UI"/>
+          <w:color w:val="002060"/>
+        </w:rPr>
+        <w:t>2</w:t>
+      </w:r>
+      <w:r>
+        <w:rPr>
+          <w:rFonts w:ascii="Segoe UI" w:eastAsia="Segoe UI" w:hAnsi="Segoe UI" w:cs="Segoe UI"/>
+          <w:color w:val="002060"/>
+        </w:rPr>
+        <w:t xml:space="preserve"> funcionário</w:t>
+      </w:r>
+      <w:r>
+        <w:rPr>
+          <w:rFonts w:ascii="Segoe UI" w:eastAsia="Segoe UI" w:hAnsi="Segoe UI" w:cs="Segoe UI"/>
+          <w:color w:val="002060"/>
+        </w:rPr>
+        <w:t>s</w:t>
+      </w:r>
+      <w:r>
+        <w:rPr>
+          <w:rFonts w:ascii="Segoe UI" w:eastAsia="Segoe UI" w:hAnsi="Segoe UI" w:cs="Segoe UI"/>
+          <w:color w:val="002060"/>
+        </w:rPr>
+        <w:t xml:space="preserve">. Tendo assim uma média de </w:t>
       </w:r>
       <w:r>
         <w:rPr>
@@ -1967,196 +2243,80 @@
           <w:rFonts w:ascii="Segoe UI" w:eastAsia="Segoe UI" w:hAnsi="Segoe UI" w:cs="Segoe UI"/>
           <w:color w:val="002060"/>
         </w:rPr>
-        <w:t xml:space="preserve"> pessoas</w:t>
-      </w:r>
-      <w:r>
-        <w:rPr>
-          <w:rFonts w:ascii="Segoe UI" w:eastAsia="Segoe UI" w:hAnsi="Segoe UI" w:cs="Segoe UI"/>
-          <w:color w:val="002060"/>
-        </w:rPr>
-        <w:t xml:space="preserve">. Elas serão </w:t>
-      </w:r>
-      <w:r>
-        <w:rPr>
-          <w:rFonts w:ascii="Segoe UI" w:eastAsia="Segoe UI" w:hAnsi="Segoe UI" w:cs="Segoe UI"/>
-          <w:color w:val="002060"/>
-        </w:rPr>
-        <w:t>distribuídas con</w:t>
-      </w:r>
-      <w:r>
-        <w:rPr>
-          <w:rFonts w:ascii="Segoe UI" w:eastAsia="Segoe UI" w:hAnsi="Segoe UI" w:cs="Segoe UI"/>
-          <w:color w:val="002060"/>
-        </w:rPr>
-        <w:t>forme a quantidade de apartamentos que o condomínio possui</w:t>
-      </w:r>
-      <w:r>
-        <w:rPr>
-          <w:rFonts w:ascii="Segoe UI" w:eastAsia="Segoe UI" w:hAnsi="Segoe UI" w:cs="Segoe UI"/>
-          <w:color w:val="002060"/>
-        </w:rPr>
-        <w:t xml:space="preserve"> e </w:t>
-      </w:r>
-      <w:r>
-        <w:rPr>
-          <w:rFonts w:ascii="Segoe UI" w:eastAsia="Segoe UI" w:hAnsi="Segoe UI" w:cs="Segoe UI"/>
-          <w:color w:val="002060"/>
-        </w:rPr>
-        <w:t xml:space="preserve">farão a instalação pela quantidade de dias necessários para </w:t>
-      </w:r>
-      <w:r>
-        <w:rPr>
-          <w:rFonts w:ascii="Segoe UI" w:eastAsia="Segoe UI" w:hAnsi="Segoe UI" w:cs="Segoe UI"/>
-          <w:color w:val="002060"/>
-        </w:rPr>
-        <w:t xml:space="preserve">concluir todos os </w:t>
-      </w:r>
-      <w:r>
-        <w:rPr>
-          <w:rFonts w:ascii="Segoe UI" w:eastAsia="Segoe UI" w:hAnsi="Segoe UI" w:cs="Segoe UI"/>
-          <w:color w:val="002060"/>
-        </w:rPr>
-        <w:t>edifício</w:t>
-      </w:r>
-      <w:r>
-        <w:rPr>
-          <w:rFonts w:ascii="Segoe UI" w:eastAsia="Segoe UI" w:hAnsi="Segoe UI" w:cs="Segoe UI"/>
-          <w:color w:val="002060"/>
-        </w:rPr>
-        <w:t>s.</w:t>
-      </w:r>
-    </w:p>
-    <w:p>
-      <w:pPr>
-        <w:spacing w:line="360" w:lineRule="auto"/>
-        <w:jc w:val="both"/>
-        <w:rPr>
-          <w:rFonts w:ascii="Segoe UI" w:eastAsia="Segoe UI" w:hAnsi="Segoe UI" w:cs="Segoe UI"/>
-          <w:color w:val="002060"/>
-        </w:rPr>
-      </w:pPr>
-      <w:r>
-        <w:rPr>
-          <w:rFonts w:ascii="Segoe UI" w:eastAsia="Segoe UI" w:hAnsi="Segoe UI" w:cs="Segoe UI"/>
-          <w:color w:val="002060"/>
-        </w:rPr>
-        <w:lastRenderedPageBreak/>
-        <w:t xml:space="preserve">• </w:t>
-      </w:r>
-      <w:r>
-        <w:rPr>
-          <w:rFonts w:ascii="Segoe UI" w:eastAsia="Segoe UI" w:hAnsi="Segoe UI" w:cs="Segoe UI"/>
-          <w:color w:val="002060"/>
-        </w:rPr>
-        <w:t xml:space="preserve">Para condomínios de </w:t>
-      </w:r>
-      <w:r>
-        <w:rPr>
-          <w:rFonts w:ascii="Segoe UI" w:eastAsia="Segoe UI" w:hAnsi="Segoe UI" w:cs="Segoe UI"/>
-          <w:color w:val="002060"/>
-        </w:rPr>
-        <w:t>menos de</w:t>
-      </w:r>
-      <w:r>
-        <w:rPr>
-          <w:rFonts w:ascii="Segoe UI" w:eastAsia="Segoe UI" w:hAnsi="Segoe UI" w:cs="Segoe UI"/>
-          <w:color w:val="002060"/>
-        </w:rPr>
-        <w:t xml:space="preserve"> 20 apartamentos por edifício a equipe de instalação deve contar com </w:t>
-      </w:r>
-      <w:r>
-        <w:rPr>
-          <w:rFonts w:ascii="Segoe UI" w:eastAsia="Segoe UI" w:hAnsi="Segoe UI" w:cs="Segoe UI"/>
-          <w:color w:val="002060"/>
-        </w:rPr>
-        <w:t>1</w:t>
-      </w:r>
-      <w:r>
-        <w:rPr>
-          <w:rFonts w:ascii="Segoe UI" w:eastAsia="Segoe UI" w:hAnsi="Segoe UI" w:cs="Segoe UI"/>
-          <w:color w:val="002060"/>
-        </w:rPr>
-        <w:t xml:space="preserve"> funcionário. Tendo assim uma média de 30 minutos na instalação de cada apartamento, com sobra de tempo caso ocorram imprevistos. A instalação deve ser feita em</w:t>
-      </w:r>
-      <w:r>
-        <w:rPr>
-          <w:rFonts w:ascii="Segoe UI" w:eastAsia="Segoe UI" w:hAnsi="Segoe UI" w:cs="Segoe UI"/>
-          <w:color w:val="002060"/>
-        </w:rPr>
-        <w:t xml:space="preserve"> 1 </w:t>
-      </w:r>
-      <w:r>
-        <w:rPr>
-          <w:rFonts w:ascii="Segoe UI" w:eastAsia="Segoe UI" w:hAnsi="Segoe UI" w:cs="Segoe UI"/>
-          <w:color w:val="002060"/>
-        </w:rPr>
-        <w:t>edifício</w:t>
-      </w:r>
-      <w:r>
-        <w:rPr>
-          <w:rFonts w:ascii="Segoe UI" w:eastAsia="Segoe UI" w:hAnsi="Segoe UI" w:cs="Segoe UI"/>
-          <w:color w:val="002060"/>
-        </w:rPr>
-        <w:t xml:space="preserve"> por dia</w:t>
-      </w:r>
-      <w:r>
-        <w:rPr>
-          <w:rFonts w:ascii="Segoe UI" w:eastAsia="Segoe UI" w:hAnsi="Segoe UI" w:cs="Segoe UI"/>
-          <w:color w:val="002060"/>
-        </w:rPr>
-        <w:t>.</w:t>
-      </w:r>
-    </w:p>
-    <w:p>
-      <w:pPr>
-        <w:spacing w:line="360" w:lineRule="auto"/>
-        <w:jc w:val="both"/>
-        <w:rPr>
-          <w:rFonts w:ascii="Segoe UI" w:eastAsia="Segoe UI" w:hAnsi="Segoe UI" w:cs="Segoe UI"/>
-          <w:color w:val="002060"/>
-        </w:rPr>
-      </w:pPr>
-      <w:r>
-        <w:rPr>
-          <w:rFonts w:ascii="Segoe UI" w:eastAsia="Segoe UI" w:hAnsi="Segoe UI" w:cs="Segoe UI"/>
-          <w:color w:val="002060"/>
-        </w:rPr>
-        <w:t xml:space="preserve">• </w:t>
-      </w:r>
-      <w:r>
-        <w:rPr>
-          <w:rFonts w:ascii="Segoe UI" w:eastAsia="Segoe UI" w:hAnsi="Segoe UI" w:cs="Segoe UI"/>
-          <w:color w:val="002060"/>
-        </w:rPr>
-        <w:t>P</w:t>
-      </w:r>
-      <w:r>
-        <w:rPr>
-          <w:rFonts w:ascii="Segoe UI" w:eastAsia="Segoe UI" w:hAnsi="Segoe UI" w:cs="Segoe UI"/>
-          <w:color w:val="002060"/>
-        </w:rPr>
-        <w:t>ara condomínios de 20</w:t>
-      </w:r>
-      <w:r>
-        <w:rPr>
-          <w:rFonts w:ascii="Segoe UI" w:eastAsia="Segoe UI" w:hAnsi="Segoe UI" w:cs="Segoe UI"/>
-          <w:color w:val="002060"/>
-        </w:rPr>
-        <w:t xml:space="preserve"> a </w:t>
-      </w:r>
-      <w:r>
-        <w:rPr>
-          <w:rFonts w:ascii="Segoe UI" w:eastAsia="Segoe UI" w:hAnsi="Segoe UI" w:cs="Segoe UI"/>
-          <w:color w:val="002060"/>
-        </w:rPr>
-        <w:t>8</w:t>
-      </w:r>
-      <w:r>
-        <w:rPr>
-          <w:rFonts w:ascii="Segoe UI" w:eastAsia="Segoe UI" w:hAnsi="Segoe UI" w:cs="Segoe UI"/>
-          <w:color w:val="002060"/>
-        </w:rPr>
-        <w:t>0</w:t>
+        <w:t>0 minutos na instalação de cada apartamento</w:t>
+      </w:r>
+      <w:r>
+        <w:rPr>
+          <w:rFonts w:ascii="Segoe UI" w:eastAsia="Segoe UI" w:hAnsi="Segoe UI" w:cs="Segoe UI"/>
+          <w:color w:val="002060"/>
+        </w:rPr>
+        <w:t xml:space="preserve">, com sobra de tempo caso </w:t>
+      </w:r>
+      <w:r>
+        <w:rPr>
+          <w:rFonts w:ascii="Segoe UI" w:eastAsia="Segoe UI" w:hAnsi="Segoe UI" w:cs="Segoe UI"/>
+          <w:color w:val="002060"/>
+        </w:rPr>
+        <w:t xml:space="preserve">ocorram </w:t>
+      </w:r>
+      <w:r>
+        <w:rPr>
+          <w:rFonts w:ascii="Segoe UI" w:eastAsia="Segoe UI" w:hAnsi="Segoe UI" w:cs="Segoe UI"/>
+          <w:color w:val="002060"/>
+        </w:rPr>
+        <w:t>imprevistos</w:t>
+      </w:r>
+      <w:r>
+        <w:rPr>
+          <w:rFonts w:ascii="Segoe UI" w:eastAsia="Segoe UI" w:hAnsi="Segoe UI" w:cs="Segoe UI"/>
+          <w:color w:val="002060"/>
+        </w:rPr>
+        <w:t xml:space="preserve">. </w:t>
+      </w:r>
+      <w:r>
+        <w:rPr>
+          <w:rFonts w:ascii="Segoe UI" w:eastAsia="Segoe UI" w:hAnsi="Segoe UI" w:cs="Segoe UI"/>
+          <w:color w:val="002060"/>
+        </w:rPr>
+        <w:t>A instalação deve ser feita em 1 edifício por dia.</w:t>
+      </w:r>
+    </w:p>
+    <w:p>
+      <w:pPr>
+        <w:spacing w:line="360" w:lineRule="auto"/>
+        <w:jc w:val="both"/>
+        <w:rPr>
+          <w:rFonts w:ascii="Segoe UI" w:eastAsia="Segoe UI" w:hAnsi="Segoe UI" w:cs="Segoe UI"/>
+          <w:color w:val="002060"/>
+        </w:rPr>
+      </w:pPr>
+      <w:r>
+        <w:rPr>
+          <w:rFonts w:ascii="Segoe UI" w:eastAsia="Segoe UI" w:hAnsi="Segoe UI" w:cs="Segoe UI"/>
+          <w:color w:val="002060"/>
+        </w:rPr>
+        <w:t xml:space="preserve">•  Para condomínios de até </w:t>
+      </w:r>
+      <w:r>
+        <w:rPr>
+          <w:rFonts w:ascii="Segoe UI" w:eastAsia="Segoe UI" w:hAnsi="Segoe UI" w:cs="Segoe UI"/>
+          <w:color w:val="002060"/>
+        </w:rPr>
+        <w:t xml:space="preserve">que tenham entre </w:t>
+      </w:r>
+      <w:r>
+        <w:rPr>
+          <w:rFonts w:ascii="Segoe UI" w:eastAsia="Segoe UI" w:hAnsi="Segoe UI" w:cs="Segoe UI"/>
+          <w:color w:val="002060"/>
+        </w:rPr>
+        <w:t>80</w:t>
+      </w:r>
+      <w:r>
+        <w:rPr>
+          <w:rFonts w:ascii="Segoe UI" w:eastAsia="Segoe UI" w:hAnsi="Segoe UI" w:cs="Segoe UI"/>
+          <w:color w:val="002060"/>
+        </w:rPr>
+        <w:t xml:space="preserve"> e 150</w:t>
       </w:r>
       <w:r>
         <w:rPr>
@@ -2170,192 +2330,7 @@
           <w:rFonts w:ascii="Segoe UI" w:eastAsia="Segoe UI" w:hAnsi="Segoe UI" w:cs="Segoe UI"/>
           <w:color w:val="002060"/>
         </w:rPr>
-        <w:t xml:space="preserve"> a</w:t>
-      </w:r>
-      <w:r>
-        <w:rPr>
-          <w:rFonts w:ascii="Segoe UI" w:eastAsia="Segoe UI" w:hAnsi="Segoe UI" w:cs="Segoe UI"/>
-          <w:color w:val="002060"/>
-        </w:rPr>
-        <w:t xml:space="preserve"> equipe de instalação deve contar com </w:t>
-      </w:r>
-      <w:r>
-        <w:rPr>
-          <w:rFonts w:ascii="Segoe UI" w:eastAsia="Segoe UI" w:hAnsi="Segoe UI" w:cs="Segoe UI"/>
-          <w:color w:val="002060"/>
-        </w:rPr>
-        <w:t>2</w:t>
-      </w:r>
-      <w:r>
-        <w:rPr>
-          <w:rFonts w:ascii="Segoe UI" w:eastAsia="Segoe UI" w:hAnsi="Segoe UI" w:cs="Segoe UI"/>
-          <w:color w:val="002060"/>
-        </w:rPr>
-        <w:t xml:space="preserve"> funcionário</w:t>
-      </w:r>
-      <w:r>
-        <w:rPr>
-          <w:rFonts w:ascii="Segoe UI" w:eastAsia="Segoe UI" w:hAnsi="Segoe UI" w:cs="Segoe UI"/>
-          <w:color w:val="002060"/>
-        </w:rPr>
-        <w:t>s</w:t>
-      </w:r>
-      <w:r>
-        <w:rPr>
-          <w:rFonts w:ascii="Segoe UI" w:eastAsia="Segoe UI" w:hAnsi="Segoe UI" w:cs="Segoe UI"/>
-          <w:color w:val="002060"/>
-        </w:rPr>
-        <w:t xml:space="preserve">. Tendo assim uma média de </w:t>
-      </w:r>
-      <w:r>
-        <w:rPr>
-          <w:rFonts w:ascii="Segoe UI" w:eastAsia="Segoe UI" w:hAnsi="Segoe UI" w:cs="Segoe UI"/>
-          <w:color w:val="002060"/>
-        </w:rPr>
-        <w:t>3</w:t>
-      </w:r>
-      <w:r>
-        <w:rPr>
-          <w:rFonts w:ascii="Segoe UI" w:eastAsia="Segoe UI" w:hAnsi="Segoe UI" w:cs="Segoe UI"/>
-          <w:color w:val="002060"/>
-        </w:rPr>
-        <w:t>0 minutos na instalação de cada apartamento</w:t>
-      </w:r>
-      <w:r>
-        <w:rPr>
-          <w:rFonts w:ascii="Segoe UI" w:eastAsia="Segoe UI" w:hAnsi="Segoe UI" w:cs="Segoe UI"/>
-          <w:color w:val="002060"/>
-        </w:rPr>
-        <w:t xml:space="preserve">, com sobra de tempo caso </w:t>
-      </w:r>
-      <w:r>
-        <w:rPr>
-          <w:rFonts w:ascii="Segoe UI" w:eastAsia="Segoe UI" w:hAnsi="Segoe UI" w:cs="Segoe UI"/>
-          <w:color w:val="002060"/>
-        </w:rPr>
-        <w:t xml:space="preserve">ocorram </w:t>
-      </w:r>
-      <w:r>
-        <w:rPr>
-          <w:rFonts w:ascii="Segoe UI" w:eastAsia="Segoe UI" w:hAnsi="Segoe UI" w:cs="Segoe UI"/>
-          <w:color w:val="002060"/>
-        </w:rPr>
-        <w:t>imprevistos</w:t>
-      </w:r>
-      <w:r>
-        <w:rPr>
-          <w:rFonts w:ascii="Segoe UI" w:eastAsia="Segoe UI" w:hAnsi="Segoe UI" w:cs="Segoe UI"/>
-          <w:color w:val="002060"/>
-        </w:rPr>
-        <w:t xml:space="preserve">. </w:t>
-      </w:r>
-      <w:r>
-        <w:rPr>
-          <w:rFonts w:ascii="Segoe UI" w:eastAsia="Segoe UI" w:hAnsi="Segoe UI" w:cs="Segoe UI"/>
-          <w:color w:val="002060"/>
-        </w:rPr>
-        <w:t>A instalação deve ser feita em</w:t>
-      </w:r>
-      <w:r>
-        <w:rPr>
-          <w:rFonts w:ascii="Segoe UI" w:eastAsia="Segoe UI" w:hAnsi="Segoe UI" w:cs="Segoe UI"/>
-          <w:color w:val="002060"/>
-        </w:rPr>
-        <w:t xml:space="preserve"> 1</w:t>
-      </w:r>
-      <w:r>
-        <w:rPr>
-          <w:rFonts w:ascii="Segoe UI" w:eastAsia="Segoe UI" w:hAnsi="Segoe UI" w:cs="Segoe UI"/>
-          <w:color w:val="002060"/>
-        </w:rPr>
-        <w:t xml:space="preserve"> edifício por dia.</w:t>
-      </w:r>
-    </w:p>
-    <w:p>
-      <w:pPr>
-        <w:spacing w:line="360" w:lineRule="auto"/>
-        <w:jc w:val="both"/>
-        <w:rPr>
-          <w:rFonts w:ascii="Segoe UI" w:eastAsia="Segoe UI" w:hAnsi="Segoe UI" w:cs="Segoe UI"/>
-          <w:color w:val="002060"/>
-        </w:rPr>
-      </w:pPr>
-      <w:r>
-        <w:rPr>
-          <w:rFonts w:ascii="Segoe UI" w:eastAsia="Segoe UI" w:hAnsi="Segoe UI" w:cs="Segoe UI"/>
-          <w:color w:val="002060"/>
-        </w:rPr>
-        <w:t xml:space="preserve">• </w:t>
-      </w:r>
-      <w:r>
-        <w:rPr>
-          <w:rFonts w:ascii="Segoe UI" w:eastAsia="Segoe UI" w:hAnsi="Segoe UI" w:cs="Segoe UI"/>
-          <w:color w:val="002060"/>
-        </w:rPr>
-        <w:t xml:space="preserve"> P</w:t>
-      </w:r>
-      <w:r>
-        <w:rPr>
-          <w:rFonts w:ascii="Segoe UI" w:eastAsia="Segoe UI" w:hAnsi="Segoe UI" w:cs="Segoe UI"/>
-          <w:color w:val="002060"/>
-        </w:rPr>
-        <w:t xml:space="preserve">ara condomínios de até </w:t>
-      </w:r>
-      <w:r>
-        <w:rPr>
-          <w:rFonts w:ascii="Segoe UI" w:eastAsia="Segoe UI" w:hAnsi="Segoe UI" w:cs="Segoe UI"/>
-          <w:color w:val="002060"/>
-        </w:rPr>
-        <w:t xml:space="preserve">que tenham entre </w:t>
-      </w:r>
-      <w:r>
-        <w:rPr>
-          <w:rFonts w:ascii="Segoe UI" w:eastAsia="Segoe UI" w:hAnsi="Segoe UI" w:cs="Segoe UI"/>
-          <w:color w:val="002060"/>
-        </w:rPr>
-        <w:t>80</w:t>
-      </w:r>
-      <w:r>
-        <w:rPr>
-          <w:rFonts w:ascii="Segoe UI" w:eastAsia="Segoe UI" w:hAnsi="Segoe UI" w:cs="Segoe UI"/>
-          <w:color w:val="002060"/>
-        </w:rPr>
-        <w:t xml:space="preserve"> e 150</w:t>
-      </w:r>
-      <w:r>
-        <w:rPr>
-          <w:rFonts w:ascii="Segoe UI" w:eastAsia="Segoe UI" w:hAnsi="Segoe UI" w:cs="Segoe UI"/>
-          <w:color w:val="002060"/>
-        </w:rPr>
-        <w:t xml:space="preserve"> apartamentos por edifício</w:t>
-      </w:r>
-      <w:r>
-        <w:rPr>
-          <w:rFonts w:ascii="Segoe UI" w:eastAsia="Segoe UI" w:hAnsi="Segoe UI" w:cs="Segoe UI"/>
-          <w:color w:val="002060"/>
-        </w:rPr>
-        <w:t xml:space="preserve"> a</w:t>
-      </w:r>
-      <w:r>
-        <w:rPr>
-          <w:rFonts w:ascii="Segoe UI" w:eastAsia="Segoe UI" w:hAnsi="Segoe UI" w:cs="Segoe UI"/>
-          <w:color w:val="002060"/>
-        </w:rPr>
-        <w:t xml:space="preserve"> equipe de instalação deve contar com </w:t>
-      </w:r>
-      <w:r>
-        <w:rPr>
-          <w:rFonts w:ascii="Segoe UI" w:eastAsia="Segoe UI" w:hAnsi="Segoe UI" w:cs="Segoe UI"/>
-          <w:color w:val="002060"/>
-        </w:rPr>
-        <w:t>3</w:t>
-      </w:r>
-      <w:r>
-        <w:rPr>
-          <w:rFonts w:ascii="Segoe UI" w:eastAsia="Segoe UI" w:hAnsi="Segoe UI" w:cs="Segoe UI"/>
-          <w:color w:val="002060"/>
-        </w:rPr>
-        <w:t xml:space="preserve"> funcionários</w:t>
+        <w:t xml:space="preserve"> a equipe de instalação deve contar com 3 funcionários</w:t>
       </w:r>
       <w:r>
         <w:rPr>
@@ -2472,6 +2447,7 @@
           <w:rFonts w:ascii="Segoe UI" w:eastAsia="Segoe UI" w:hAnsi="Segoe UI" w:cs="Segoe UI"/>
           <w:color w:val="002060"/>
         </w:rPr>
+        <w:lastRenderedPageBreak/>
         <w:t>Versão mobile e desktop;</w:t>
       </w:r>
     </w:p>
@@ -2546,209 +2522,209 @@
           <w:color w:val="806000"/>
           <w:sz w:val="32"/>
         </w:rPr>
+        <w:t>PREMISSAS</w:t>
+      </w:r>
+    </w:p>
+    <w:p>
+      <w:pPr>
+        <w:spacing w:line="360" w:lineRule="auto"/>
+        <w:jc w:val="both"/>
+        <w:rPr>
+          <w:rFonts w:ascii="Segoe UI" w:eastAsia="Segoe UI" w:hAnsi="Segoe UI" w:cs="Segoe UI"/>
+          <w:color w:val="002060"/>
+        </w:rPr>
+      </w:pPr>
+      <w:r>
+        <w:rPr>
+          <w:rFonts w:ascii="Segoe UI" w:eastAsia="Segoe UI" w:hAnsi="Segoe UI" w:cs="Segoe UI"/>
+          <w:color w:val="002060"/>
+        </w:rPr>
+        <w:t>• A equipe de instalação deve ter acesso livre aos prédios do condomínio durante o período de instalação;</w:t>
+      </w:r>
+    </w:p>
+    <w:p>
+      <w:pPr>
+        <w:spacing w:line="360" w:lineRule="auto"/>
+        <w:jc w:val="both"/>
+        <w:rPr>
+          <w:rFonts w:ascii="Segoe UI" w:eastAsia="Segoe UI" w:hAnsi="Segoe UI" w:cs="Segoe UI"/>
+          <w:color w:val="002060"/>
+        </w:rPr>
+      </w:pPr>
+      <w:r>
+        <w:rPr>
+          <w:rFonts w:ascii="Segoe UI" w:eastAsia="Segoe UI" w:hAnsi="Segoe UI" w:cs="Segoe UI"/>
+          <w:color w:val="002060"/>
+        </w:rPr>
+        <w:t>• O condomínio deve organizar datas e horários para o treinamento de moradores e funcionários;</w:t>
+      </w:r>
+    </w:p>
+    <w:p>
+      <w:pPr>
+        <w:spacing w:line="360" w:lineRule="auto"/>
+        <w:jc w:val="both"/>
+        <w:rPr>
+          <w:rFonts w:ascii="Segoe UI" w:eastAsia="Segoe UI" w:hAnsi="Segoe UI" w:cs="Segoe UI"/>
+          <w:color w:val="002060"/>
+        </w:rPr>
+      </w:pPr>
+      <w:r>
+        <w:rPr>
+          <w:rFonts w:ascii="Segoe UI" w:eastAsia="Segoe UI" w:hAnsi="Segoe UI" w:cs="Segoe UI"/>
+          <w:color w:val="002060"/>
+        </w:rPr>
+        <w:t>• O treinamento presencial será fornecido pela equipe da SAFE GAS COMPANY;</w:t>
+      </w:r>
+    </w:p>
+    <w:p>
+      <w:pPr>
+        <w:spacing w:line="360" w:lineRule="auto"/>
+        <w:jc w:val="both"/>
+        <w:rPr>
+          <w:rFonts w:ascii="Segoe UI" w:eastAsia="Segoe UI" w:hAnsi="Segoe UI" w:cs="Segoe UI"/>
+          <w:color w:val="002060"/>
+        </w:rPr>
+      </w:pPr>
+      <w:r>
+        <w:rPr>
+          <w:rFonts w:ascii="Segoe UI" w:eastAsia="Segoe UI" w:hAnsi="Segoe UI" w:cs="Segoe UI"/>
+          <w:color w:val="002060"/>
+        </w:rPr>
+        <w:t>• O treinamento via vídeo será fornecido pela equipe da SAFE GAS COMPANY;</w:t>
+      </w:r>
+    </w:p>
+    <w:p>
+      <w:pPr>
+        <w:spacing w:line="360" w:lineRule="auto"/>
+        <w:jc w:val="both"/>
+        <w:rPr>
+          <w:rFonts w:ascii="Segoe UI" w:eastAsia="Segoe UI" w:hAnsi="Segoe UI" w:cs="Segoe UI"/>
+          <w:color w:val="002060"/>
+        </w:rPr>
+      </w:pPr>
+      <w:r>
+        <w:rPr>
+          <w:rFonts w:ascii="Segoe UI" w:eastAsia="Segoe UI" w:hAnsi="Segoe UI" w:cs="Segoe UI"/>
+          <w:color w:val="002060"/>
+        </w:rPr>
+        <w:t>• Disponibilidade de rede de dados WiFi para a equipe de instalação alocados no projeto poder realizar testes;</w:t>
+      </w:r>
+    </w:p>
+    <w:p>
+      <w:pPr>
+        <w:spacing w:line="360" w:lineRule="auto"/>
+        <w:ind w:left="360"/>
+        <w:rPr>
+          <w:rFonts w:ascii="Segoe UI" w:eastAsia="Segoe UI" w:hAnsi="Segoe UI" w:cs="Segoe UI"/>
+          <w:b/>
+          <w:color w:val="806000"/>
+          <w:sz w:val="32"/>
+        </w:rPr>
+      </w:pPr>
+    </w:p>
+    <w:p>
+      <w:pPr>
+        <w:spacing w:line="360" w:lineRule="auto"/>
+        <w:ind w:left="360"/>
+        <w:rPr>
+          <w:rFonts w:ascii="Segoe UI" w:eastAsia="Segoe UI" w:hAnsi="Segoe UI" w:cs="Segoe UI"/>
+          <w:b/>
+          <w:color w:val="806000"/>
+          <w:sz w:val="32"/>
+        </w:rPr>
+      </w:pPr>
+      <w:r>
+        <w:rPr>
+          <w:rFonts w:ascii="Segoe UI" w:eastAsia="Segoe UI" w:hAnsi="Segoe UI" w:cs="Segoe UI"/>
+          <w:b/>
+          <w:color w:val="806000"/>
+          <w:sz w:val="32"/>
+        </w:rPr>
+        <w:t>RESTRIÇÕES</w:t>
+      </w:r>
+    </w:p>
+    <w:p>
+      <w:pPr>
+        <w:spacing w:line="360" w:lineRule="auto"/>
+        <w:jc w:val="both"/>
+        <w:rPr>
+          <w:rFonts w:ascii="Segoe UI" w:eastAsia="Segoe UI" w:hAnsi="Segoe UI" w:cs="Segoe UI"/>
+          <w:color w:val="002060"/>
+        </w:rPr>
+      </w:pPr>
+      <w:r>
+        <w:rPr>
+          <w:rFonts w:ascii="Segoe UI" w:eastAsia="Segoe UI" w:hAnsi="Segoe UI" w:cs="Segoe UI"/>
+          <w:color w:val="002060"/>
+        </w:rPr>
+        <w:t>• O custo para desenvolvimento e implementação do sensor é de R$50.000,00;</w:t>
+      </w:r>
+    </w:p>
+    <w:p>
+      <w:pPr>
+        <w:spacing w:line="360" w:lineRule="auto"/>
+        <w:jc w:val="both"/>
+        <w:rPr>
+          <w:rFonts w:ascii="Segoe UI" w:eastAsia="Segoe UI" w:hAnsi="Segoe UI" w:cs="Segoe UI"/>
+          <w:color w:val="002060"/>
+        </w:rPr>
+      </w:pPr>
+      <w:r>
+        <w:rPr>
+          <w:rFonts w:ascii="Segoe UI" w:eastAsia="Segoe UI" w:hAnsi="Segoe UI" w:cs="Segoe UI"/>
+          <w:color w:val="002060"/>
+        </w:rPr>
+        <w:t>• Será disponibilizado um total de R$30.000,00 para aquisição de materiais (sensores, placas e cabos);</w:t>
+      </w:r>
+    </w:p>
+    <w:p>
+      <w:pPr>
+        <w:spacing w:line="360" w:lineRule="auto"/>
+        <w:jc w:val="both"/>
+        <w:rPr>
+          <w:rFonts w:ascii="Segoe UI" w:eastAsia="Segoe UI" w:hAnsi="Segoe UI" w:cs="Segoe UI"/>
+          <w:color w:val="002060"/>
+        </w:rPr>
+      </w:pPr>
+      <w:r>
+        <w:rPr>
+          <w:rFonts w:ascii="Segoe UI" w:eastAsia="Segoe UI" w:hAnsi="Segoe UI" w:cs="Segoe UI"/>
+          <w:color w:val="002060"/>
+        </w:rPr>
+        <w:t>• A manutenção mensal terá um orçamento disponível de R$700,00 por condomínio;</w:t>
+      </w:r>
+    </w:p>
+    <w:p>
+      <w:pPr>
+        <w:spacing w:line="360" w:lineRule="auto"/>
+        <w:jc w:val="both"/>
+        <w:rPr>
+          <w:rFonts w:ascii="Segoe UI" w:eastAsia="Segoe UI" w:hAnsi="Segoe UI" w:cs="Segoe UI"/>
+          <w:color w:val="002060"/>
+        </w:rPr>
+      </w:pPr>
+      <w:r>
+        <w:rPr>
+          <w:rFonts w:ascii="Segoe UI" w:eastAsia="Segoe UI" w:hAnsi="Segoe UI" w:cs="Segoe UI"/>
+          <w:color w:val="002060"/>
+        </w:rPr>
+        <w:t>• O sensor não pode depender somente da rede elétrica do condomínio, então deve operar com uma bateria de longa duração;</w:t>
+      </w:r>
+    </w:p>
+    <w:p>
+      <w:pPr>
+        <w:spacing w:line="360" w:lineRule="auto"/>
+        <w:rPr>
+          <w:rFonts w:ascii="Segoe UI" w:eastAsia="Segoe UI" w:hAnsi="Segoe UI" w:cs="Segoe UI"/>
+          <w:color w:val="002060"/>
+        </w:rPr>
+      </w:pPr>
+      <w:r>
+        <w:rPr>
+          <w:rFonts w:ascii="Segoe UI" w:eastAsia="Segoe UI" w:hAnsi="Segoe UI" w:cs="Segoe UI"/>
+          <w:color w:val="002060"/>
+        </w:rPr>
         <w:lastRenderedPageBreak/>
-        <w:t>PREMISSAS</w:t>
-      </w:r>
-    </w:p>
-    <w:p>
-      <w:pPr>
-        <w:spacing w:line="360" w:lineRule="auto"/>
-        <w:jc w:val="both"/>
-        <w:rPr>
-          <w:rFonts w:ascii="Segoe UI" w:eastAsia="Segoe UI" w:hAnsi="Segoe UI" w:cs="Segoe UI"/>
-          <w:color w:val="002060"/>
-        </w:rPr>
-      </w:pPr>
-      <w:r>
-        <w:rPr>
-          <w:rFonts w:ascii="Segoe UI" w:eastAsia="Segoe UI" w:hAnsi="Segoe UI" w:cs="Segoe UI"/>
-          <w:color w:val="002060"/>
-        </w:rPr>
-        <w:t>• A equipe de instalação deve ter acesso livre aos prédios do condomínio durante o período de instalação;</w:t>
-      </w:r>
-    </w:p>
-    <w:p>
-      <w:pPr>
-        <w:spacing w:line="360" w:lineRule="auto"/>
-        <w:jc w:val="both"/>
-        <w:rPr>
-          <w:rFonts w:ascii="Segoe UI" w:eastAsia="Segoe UI" w:hAnsi="Segoe UI" w:cs="Segoe UI"/>
-          <w:color w:val="002060"/>
-        </w:rPr>
-      </w:pPr>
-      <w:r>
-        <w:rPr>
-          <w:rFonts w:ascii="Segoe UI" w:eastAsia="Segoe UI" w:hAnsi="Segoe UI" w:cs="Segoe UI"/>
-          <w:color w:val="002060"/>
-        </w:rPr>
-        <w:t>• O condomínio deve organizar datas e horários para o treinamento de moradores e funcionários;</w:t>
-      </w:r>
-    </w:p>
-    <w:p>
-      <w:pPr>
-        <w:spacing w:line="360" w:lineRule="auto"/>
-        <w:jc w:val="both"/>
-        <w:rPr>
-          <w:rFonts w:ascii="Segoe UI" w:eastAsia="Segoe UI" w:hAnsi="Segoe UI" w:cs="Segoe UI"/>
-          <w:color w:val="002060"/>
-        </w:rPr>
-      </w:pPr>
-      <w:r>
-        <w:rPr>
-          <w:rFonts w:ascii="Segoe UI" w:eastAsia="Segoe UI" w:hAnsi="Segoe UI" w:cs="Segoe UI"/>
-          <w:color w:val="002060"/>
-        </w:rPr>
-        <w:t>• O treinamento presencial será fornecido pela equipe da SAFE GAS COMPANY;</w:t>
-      </w:r>
-    </w:p>
-    <w:p>
-      <w:pPr>
-        <w:spacing w:line="360" w:lineRule="auto"/>
-        <w:jc w:val="both"/>
-        <w:rPr>
-          <w:rFonts w:ascii="Segoe UI" w:eastAsia="Segoe UI" w:hAnsi="Segoe UI" w:cs="Segoe UI"/>
-          <w:color w:val="002060"/>
-        </w:rPr>
-      </w:pPr>
-      <w:r>
-        <w:rPr>
-          <w:rFonts w:ascii="Segoe UI" w:eastAsia="Segoe UI" w:hAnsi="Segoe UI" w:cs="Segoe UI"/>
-          <w:color w:val="002060"/>
-        </w:rPr>
-        <w:t>• O treinamento via vídeo será fornecido pela equipe da SAFE GAS COMPANY;</w:t>
-      </w:r>
-    </w:p>
-    <w:p>
-      <w:pPr>
-        <w:spacing w:line="360" w:lineRule="auto"/>
-        <w:jc w:val="both"/>
-        <w:rPr>
-          <w:rFonts w:ascii="Segoe UI" w:eastAsia="Segoe UI" w:hAnsi="Segoe UI" w:cs="Segoe UI"/>
-          <w:color w:val="002060"/>
-        </w:rPr>
-      </w:pPr>
-      <w:r>
-        <w:rPr>
-          <w:rFonts w:ascii="Segoe UI" w:eastAsia="Segoe UI" w:hAnsi="Segoe UI" w:cs="Segoe UI"/>
-          <w:color w:val="002060"/>
-        </w:rPr>
-        <w:t>• Disponibilidade de rede de dados WiFi para a equipe de instalação alocados no projeto poder realizar testes;</w:t>
-      </w:r>
-    </w:p>
-    <w:p>
-      <w:pPr>
-        <w:spacing w:line="360" w:lineRule="auto"/>
-        <w:ind w:left="360"/>
-        <w:rPr>
-          <w:rFonts w:ascii="Segoe UI" w:eastAsia="Segoe UI" w:hAnsi="Segoe UI" w:cs="Segoe UI"/>
-          <w:b/>
-          <w:color w:val="806000"/>
-          <w:sz w:val="32"/>
-        </w:rPr>
-      </w:pPr>
-    </w:p>
-    <w:p>
-      <w:pPr>
-        <w:spacing w:line="360" w:lineRule="auto"/>
-        <w:ind w:left="360"/>
-        <w:rPr>
-          <w:rFonts w:ascii="Segoe UI" w:eastAsia="Segoe UI" w:hAnsi="Segoe UI" w:cs="Segoe UI"/>
-          <w:b/>
-          <w:color w:val="806000"/>
-          <w:sz w:val="32"/>
-        </w:rPr>
-      </w:pPr>
-      <w:r>
-        <w:rPr>
-          <w:rFonts w:ascii="Segoe UI" w:eastAsia="Segoe UI" w:hAnsi="Segoe UI" w:cs="Segoe UI"/>
-          <w:b/>
-          <w:color w:val="806000"/>
-          <w:sz w:val="32"/>
-        </w:rPr>
-        <w:t>RESTRIÇÕES</w:t>
-      </w:r>
-    </w:p>
-    <w:p>
-      <w:pPr>
-        <w:spacing w:line="360" w:lineRule="auto"/>
-        <w:jc w:val="both"/>
-        <w:rPr>
-          <w:rFonts w:ascii="Segoe UI" w:eastAsia="Segoe UI" w:hAnsi="Segoe UI" w:cs="Segoe UI"/>
-          <w:color w:val="002060"/>
-        </w:rPr>
-      </w:pPr>
-      <w:r>
-        <w:rPr>
-          <w:rFonts w:ascii="Segoe UI" w:eastAsia="Segoe UI" w:hAnsi="Segoe UI" w:cs="Segoe UI"/>
-          <w:color w:val="002060"/>
-        </w:rPr>
-        <w:t>• O custo para desenvolvimento e implementação do sensor é de R$50.000,00;</w:t>
-      </w:r>
-    </w:p>
-    <w:p>
-      <w:pPr>
-        <w:spacing w:line="360" w:lineRule="auto"/>
-        <w:jc w:val="both"/>
-        <w:rPr>
-          <w:rFonts w:ascii="Segoe UI" w:eastAsia="Segoe UI" w:hAnsi="Segoe UI" w:cs="Segoe UI"/>
-          <w:color w:val="002060"/>
-        </w:rPr>
-      </w:pPr>
-      <w:r>
-        <w:rPr>
-          <w:rFonts w:ascii="Segoe UI" w:eastAsia="Segoe UI" w:hAnsi="Segoe UI" w:cs="Segoe UI"/>
-          <w:color w:val="002060"/>
-        </w:rPr>
-        <w:t>• Será disponibilizado um total de R$30.000,00 para aquisição de materiais (sensores, placas e cabos);</w:t>
-      </w:r>
-    </w:p>
-    <w:p>
-      <w:pPr>
-        <w:spacing w:line="360" w:lineRule="auto"/>
-        <w:jc w:val="both"/>
-        <w:rPr>
-          <w:rFonts w:ascii="Segoe UI" w:eastAsia="Segoe UI" w:hAnsi="Segoe UI" w:cs="Segoe UI"/>
-          <w:color w:val="002060"/>
-        </w:rPr>
-      </w:pPr>
-      <w:r>
-        <w:rPr>
-          <w:rFonts w:ascii="Segoe UI" w:eastAsia="Segoe UI" w:hAnsi="Segoe UI" w:cs="Segoe UI"/>
-          <w:color w:val="002060"/>
-        </w:rPr>
-        <w:t>• A manutenção mensal terá um orçamento disponível de R$700,00 por condomínio;</w:t>
-      </w:r>
-    </w:p>
-    <w:p>
-      <w:pPr>
-        <w:spacing w:line="360" w:lineRule="auto"/>
-        <w:jc w:val="both"/>
-        <w:rPr>
-          <w:rFonts w:ascii="Segoe UI" w:eastAsia="Segoe UI" w:hAnsi="Segoe UI" w:cs="Segoe UI"/>
-          <w:color w:val="002060"/>
-        </w:rPr>
-      </w:pPr>
-      <w:r>
-        <w:rPr>
-          <w:rFonts w:ascii="Segoe UI" w:eastAsia="Segoe UI" w:hAnsi="Segoe UI" w:cs="Segoe UI"/>
-          <w:color w:val="002060"/>
-        </w:rPr>
-        <w:t>• O sensor não pode depender somente da rede elétrica do condomínio, então deve operar com uma bateria de longa duração;</w:t>
-      </w:r>
-    </w:p>
-    <w:p>
-      <w:pPr>
-        <w:spacing w:line="360" w:lineRule="auto"/>
-        <w:rPr>
-          <w:rFonts w:ascii="Segoe UI" w:eastAsia="Segoe UI" w:hAnsi="Segoe UI" w:cs="Segoe UI"/>
-          <w:color w:val="002060"/>
-        </w:rPr>
-      </w:pPr>
-      <w:r>
-        <w:rPr>
-          <w:rFonts w:ascii="Segoe UI" w:eastAsia="Segoe UI" w:hAnsi="Segoe UI" w:cs="Segoe UI"/>
-          <w:color w:val="002060"/>
-        </w:rPr>
         <w:t>• O projeto deve ser finalizado em até 3 meses;</w:t>
       </w:r>
     </w:p>
@@ -2797,7 +2773,6 @@
           <w:rFonts w:ascii="Segoe UI" w:eastAsia="Segoe UI" w:hAnsi="Segoe UI" w:cs="Segoe UI"/>
           <w:color w:val="002060"/>
         </w:rPr>
-        <w:lastRenderedPageBreak/>
         <w:t>• Para evitar interferências por cabos, o sistema de alerta deve se comunicar via rede Wi-Fi;</w:t>
       </w:r>
     </w:p>

</xml_diff>